<commit_message>
Correction echelle image intro
</commit_message>
<xml_diff>
--- a/Cours/6eme/RogerVailland/Chapitre_D2/Documents/D2 - Longueurs et masses (A trou).docx
+++ b/Cours/6eme/RogerVailland/Chapitre_D2/Documents/D2 - Longueurs et masses (A trou).docx
@@ -1,6 +1,6 @@
 
 <file path=word/document.xml><?xml version="1.0" encoding="utf-8"?>
-<w:document xmlns:wpc="http://schemas.microsoft.com/office/word/2010/wordprocessingCanvas" xmlns:cx="http://schemas.microsoft.com/office/drawing/2014/chartex" xmlns:cx1="http://schemas.microsoft.com/office/drawing/2015/9/8/chartex" xmlns:cx2="http://schemas.microsoft.com/office/drawing/2015/10/21/chartex" xmlns:cx3="http://schemas.microsoft.com/office/drawing/2016/5/9/chartex" xmlns:cx4="http://schemas.microsoft.com/office/drawing/2016/5/10/chartex" xmlns:cx5="http://schemas.microsoft.com/office/drawing/2016/5/11/chartex" xmlns:cx6="http://schemas.microsoft.com/office/drawing/2016/5/12/chartex" xmlns:cx7="http://schemas.microsoft.com/office/drawing/2016/5/13/chartex" xmlns:cx8="http://schemas.microsoft.com/office/drawing/2016/5/14/chartex" xmlns:mc="http://schemas.openxmlformats.org/markup-compatibility/2006" xmlns:aink="http://schemas.microsoft.com/office/drawing/2016/ink" xmlns:am3d="http://schemas.microsoft.com/office/drawing/2017/model3d" xmlns:o="urn:schemas-microsoft-com:office:office" xmlns:r="http://schemas.openxmlformats.org/officeDocument/2006/relationships" xmlns:m="http://schemas.openxmlformats.org/officeDocument/2006/math" xmlns:v="urn:schemas-microsoft-com:vml" xmlns:wp14="http://schemas.microsoft.com/office/word/2010/wordprocessingDrawing" xmlns:wp="http://schemas.openxmlformats.org/drawingml/2006/wordprocessingDrawing" xmlns:w10="urn:schemas-microsoft-com:office:word" xmlns:w="http://schemas.openxmlformats.org/wordprocessingml/2006/main" xmlns:w14="http://schemas.microsoft.com/office/word/2010/wordml" xmlns:w15="http://schemas.microsoft.com/office/word/2012/wordml" xmlns:w16cex="http://schemas.microsoft.com/office/word/2018/wordml/cex" xmlns:w16cid="http://schemas.microsoft.com/office/word/2016/wordml/cid" xmlns:w16="http://schemas.microsoft.com/office/word/2018/wordml" xmlns:w16sdtdh="http://schemas.microsoft.com/office/word/2020/wordml/sdtdatahash" xmlns:w16se="http://schemas.microsoft.com/office/word/2015/wordml/symex" xmlns:wpg="http://schemas.microsoft.com/office/word/2010/wordprocessingGroup" xmlns:wpi="http://schemas.microsoft.com/office/word/2010/wordprocessingInk" xmlns:wne="http://schemas.microsoft.com/office/word/2006/wordml" xmlns:wps="http://schemas.microsoft.com/office/word/2010/wordprocessingShape" mc:Ignorable="w14 w15 w16se w16cid w16 w16cex w16sdtdh wp14">
+<w:document xmlns:wpc="http://schemas.microsoft.com/office/word/2010/wordprocessingCanvas" xmlns:cx="http://schemas.microsoft.com/office/drawing/2014/chartex" xmlns:cx1="http://schemas.microsoft.com/office/drawing/2015/9/8/chartex" xmlns:cx2="http://schemas.microsoft.com/office/drawing/2015/10/21/chartex" xmlns:cx3="http://schemas.microsoft.com/office/drawing/2016/5/9/chartex" xmlns:cx4="http://schemas.microsoft.com/office/drawing/2016/5/10/chartex" xmlns:cx5="http://schemas.microsoft.com/office/drawing/2016/5/11/chartex" xmlns:cx6="http://schemas.microsoft.com/office/drawing/2016/5/12/chartex" xmlns:cx7="http://schemas.microsoft.com/office/drawing/2016/5/13/chartex" xmlns:cx8="http://schemas.microsoft.com/office/drawing/2016/5/14/chartex" xmlns:mc="http://schemas.openxmlformats.org/markup-compatibility/2006" xmlns:aink="http://schemas.microsoft.com/office/drawing/2016/ink" xmlns:am3d="http://schemas.microsoft.com/office/drawing/2017/model3d" xmlns:o="urn:schemas-microsoft-com:office:office" xmlns:oel="http://schemas.microsoft.com/office/2019/extlst" xmlns:r="http://schemas.openxmlformats.org/officeDocument/2006/relationships" xmlns:m="http://schemas.openxmlformats.org/officeDocument/2006/math" xmlns:v="urn:schemas-microsoft-com:vml" xmlns:wp14="http://schemas.microsoft.com/office/word/2010/wordprocessingDrawing" xmlns:wp="http://schemas.openxmlformats.org/drawingml/2006/wordprocessingDrawing" xmlns:w10="urn:schemas-microsoft-com:office:word" xmlns:w="http://schemas.openxmlformats.org/wordprocessingml/2006/main" xmlns:w14="http://schemas.microsoft.com/office/word/2010/wordml" xmlns:w15="http://schemas.microsoft.com/office/word/2012/wordml" xmlns:w16cex="http://schemas.microsoft.com/office/word/2018/wordml/cex" xmlns:w16cid="http://schemas.microsoft.com/office/word/2016/wordml/cid" xmlns:w16="http://schemas.microsoft.com/office/word/2018/wordml" xmlns:w16sdtdh="http://schemas.microsoft.com/office/word/2020/wordml/sdtdatahash" xmlns:w16se="http://schemas.microsoft.com/office/word/2015/wordml/symex" xmlns:wpg="http://schemas.microsoft.com/office/word/2010/wordprocessingGroup" xmlns:wpi="http://schemas.microsoft.com/office/word/2010/wordprocessingInk" xmlns:wne="http://schemas.microsoft.com/office/word/2006/wordml" xmlns:wps="http://schemas.microsoft.com/office/word/2010/wordprocessingShape" mc:Ignorable="w14 w15 w16se w16cid w16 w16cex w16sdtdh wp14">
   <w:body>
     <w:p>
       <w:pPr>
@@ -116,9 +116,9 @@
           <w:noProof/>
         </w:rPr>
         <w:drawing>
-          <wp:inline distT="0" distB="0" distL="0" distR="0" wp14:anchorId="12CEDC75" wp14:editId="5552424D">
-            <wp:extent cx="6301105" cy="629920"/>
-            <wp:effectExtent l="0" t="0" r="4445" b="0"/>
+          <wp:inline distT="0" distB="0" distL="0" distR="0" wp14:anchorId="12CEDC75" wp14:editId="0FCCFBF8">
+            <wp:extent cx="5583600" cy="558191"/>
+            <wp:effectExtent l="0" t="0" r="0" b="0"/>
             <wp:docPr id="5" name="Graphique 5"/>
             <wp:cNvGraphicFramePr>
               <a:graphicFrameLocks xmlns:a="http://schemas.openxmlformats.org/drawingml/2006/main" noChangeAspect="1"/>
@@ -145,7 +145,7 @@
                   <pic:spPr>
                     <a:xfrm>
                       <a:off x="0" y="0"/>
-                      <a:ext cx="6301105" cy="629920"/>
+                      <a:ext cx="5583600" cy="558191"/>
                     </a:xfrm>
                     <a:prstGeom prst="rect">
                       <a:avLst/>
@@ -5425,7 +5425,7 @@
 </file>
 
 <file path=word/endnotes.xml><?xml version="1.0" encoding="utf-8"?>
-<w:endnotes xmlns:wpc="http://schemas.microsoft.com/office/word/2010/wordprocessingCanvas" xmlns:cx="http://schemas.microsoft.com/office/drawing/2014/chartex" xmlns:cx1="http://schemas.microsoft.com/office/drawing/2015/9/8/chartex" xmlns:cx2="http://schemas.microsoft.com/office/drawing/2015/10/21/chartex" xmlns:cx3="http://schemas.microsoft.com/office/drawing/2016/5/9/chartex" xmlns:cx4="http://schemas.microsoft.com/office/drawing/2016/5/10/chartex" xmlns:cx5="http://schemas.microsoft.com/office/drawing/2016/5/11/chartex" xmlns:cx6="http://schemas.microsoft.com/office/drawing/2016/5/12/chartex" xmlns:cx7="http://schemas.microsoft.com/office/drawing/2016/5/13/chartex" xmlns:cx8="http://schemas.microsoft.com/office/drawing/2016/5/14/chartex" xmlns:mc="http://schemas.openxmlformats.org/markup-compatibility/2006" xmlns:aink="http://schemas.microsoft.com/office/drawing/2016/ink" xmlns:am3d="http://schemas.microsoft.com/office/drawing/2017/model3d" xmlns:o="urn:schemas-microsoft-com:office:office" xmlns:r="http://schemas.openxmlformats.org/officeDocument/2006/relationships" xmlns:m="http://schemas.openxmlformats.org/officeDocument/2006/math" xmlns:v="urn:schemas-microsoft-com:vml" xmlns:wp14="http://schemas.microsoft.com/office/word/2010/wordprocessingDrawing" xmlns:wp="http://schemas.openxmlformats.org/drawingml/2006/wordprocessingDrawing" xmlns:w10="urn:schemas-microsoft-com:office:word" xmlns:w="http://schemas.openxmlformats.org/wordprocessingml/2006/main" xmlns:w14="http://schemas.microsoft.com/office/word/2010/wordml" xmlns:w15="http://schemas.microsoft.com/office/word/2012/wordml" xmlns:w16cex="http://schemas.microsoft.com/office/word/2018/wordml/cex" xmlns:w16cid="http://schemas.microsoft.com/office/word/2016/wordml/cid" xmlns:w16="http://schemas.microsoft.com/office/word/2018/wordml" xmlns:w16sdtdh="http://schemas.microsoft.com/office/word/2020/wordml/sdtdatahash" xmlns:w16se="http://schemas.microsoft.com/office/word/2015/wordml/symex" xmlns:wpg="http://schemas.microsoft.com/office/word/2010/wordprocessingGroup" xmlns:wpi="http://schemas.microsoft.com/office/word/2010/wordprocessingInk" xmlns:wne="http://schemas.microsoft.com/office/word/2006/wordml" xmlns:wps="http://schemas.microsoft.com/office/word/2010/wordprocessingShape" mc:Ignorable="w14 w15 w16se w16cid w16 w16cex w16sdtdh wp14">
+<w:endnotes xmlns:wpc="http://schemas.microsoft.com/office/word/2010/wordprocessingCanvas" xmlns:cx="http://schemas.microsoft.com/office/drawing/2014/chartex" xmlns:cx1="http://schemas.microsoft.com/office/drawing/2015/9/8/chartex" xmlns:cx2="http://schemas.microsoft.com/office/drawing/2015/10/21/chartex" xmlns:cx3="http://schemas.microsoft.com/office/drawing/2016/5/9/chartex" xmlns:cx4="http://schemas.microsoft.com/office/drawing/2016/5/10/chartex" xmlns:cx5="http://schemas.microsoft.com/office/drawing/2016/5/11/chartex" xmlns:cx6="http://schemas.microsoft.com/office/drawing/2016/5/12/chartex" xmlns:cx7="http://schemas.microsoft.com/office/drawing/2016/5/13/chartex" xmlns:cx8="http://schemas.microsoft.com/office/drawing/2016/5/14/chartex" xmlns:mc="http://schemas.openxmlformats.org/markup-compatibility/2006" xmlns:aink="http://schemas.microsoft.com/office/drawing/2016/ink" xmlns:am3d="http://schemas.microsoft.com/office/drawing/2017/model3d" xmlns:o="urn:schemas-microsoft-com:office:office" xmlns:oel="http://schemas.microsoft.com/office/2019/extlst" xmlns:r="http://schemas.openxmlformats.org/officeDocument/2006/relationships" xmlns:m="http://schemas.openxmlformats.org/officeDocument/2006/math" xmlns:v="urn:schemas-microsoft-com:vml" xmlns:wp14="http://schemas.microsoft.com/office/word/2010/wordprocessingDrawing" xmlns:wp="http://schemas.openxmlformats.org/drawingml/2006/wordprocessingDrawing" xmlns:w10="urn:schemas-microsoft-com:office:word" xmlns:w="http://schemas.openxmlformats.org/wordprocessingml/2006/main" xmlns:w14="http://schemas.microsoft.com/office/word/2010/wordml" xmlns:w15="http://schemas.microsoft.com/office/word/2012/wordml" xmlns:w16cex="http://schemas.microsoft.com/office/word/2018/wordml/cex" xmlns:w16cid="http://schemas.microsoft.com/office/word/2016/wordml/cid" xmlns:w16="http://schemas.microsoft.com/office/word/2018/wordml" xmlns:w16sdtdh="http://schemas.microsoft.com/office/word/2020/wordml/sdtdatahash" xmlns:w16se="http://schemas.microsoft.com/office/word/2015/wordml/symex" xmlns:wpg="http://schemas.microsoft.com/office/word/2010/wordprocessingGroup" xmlns:wpi="http://schemas.microsoft.com/office/word/2010/wordprocessingInk" xmlns:wne="http://schemas.microsoft.com/office/word/2006/wordml" xmlns:wps="http://schemas.microsoft.com/office/word/2010/wordprocessingShape" mc:Ignorable="w14 w15 w16se w16cid w16 w16cex w16sdtdh wp14">
   <w:endnote w:type="separator" w:id="-1">
     <w:p>
       <w:pPr>
@@ -5450,7 +5450,7 @@
 </file>
 
 <file path=word/footer1.xml><?xml version="1.0" encoding="utf-8"?>
-<w:ftr xmlns:wpc="http://schemas.microsoft.com/office/word/2010/wordprocessingCanvas" xmlns:cx="http://schemas.microsoft.com/office/drawing/2014/chartex" xmlns:cx1="http://schemas.microsoft.com/office/drawing/2015/9/8/chartex" xmlns:cx2="http://schemas.microsoft.com/office/drawing/2015/10/21/chartex" xmlns:cx3="http://schemas.microsoft.com/office/drawing/2016/5/9/chartex" xmlns:cx4="http://schemas.microsoft.com/office/drawing/2016/5/10/chartex" xmlns:cx5="http://schemas.microsoft.com/office/drawing/2016/5/11/chartex" xmlns:cx6="http://schemas.microsoft.com/office/drawing/2016/5/12/chartex" xmlns:cx7="http://schemas.microsoft.com/office/drawing/2016/5/13/chartex" xmlns:cx8="http://schemas.microsoft.com/office/drawing/2016/5/14/chartex" xmlns:mc="http://schemas.openxmlformats.org/markup-compatibility/2006" xmlns:aink="http://schemas.microsoft.com/office/drawing/2016/ink" xmlns:am3d="http://schemas.microsoft.com/office/drawing/2017/model3d" xmlns:o="urn:schemas-microsoft-com:office:office" xmlns:r="http://schemas.openxmlformats.org/officeDocument/2006/relationships" xmlns:m="http://schemas.openxmlformats.org/officeDocument/2006/math" xmlns:v="urn:schemas-microsoft-com:vml" xmlns:wp14="http://schemas.microsoft.com/office/word/2010/wordprocessingDrawing" xmlns:wp="http://schemas.openxmlformats.org/drawingml/2006/wordprocessingDrawing" xmlns:w10="urn:schemas-microsoft-com:office:word" xmlns:w="http://schemas.openxmlformats.org/wordprocessingml/2006/main" xmlns:w14="http://schemas.microsoft.com/office/word/2010/wordml" xmlns:w15="http://schemas.microsoft.com/office/word/2012/wordml" xmlns:w16cex="http://schemas.microsoft.com/office/word/2018/wordml/cex" xmlns:w16cid="http://schemas.microsoft.com/office/word/2016/wordml/cid" xmlns:w16="http://schemas.microsoft.com/office/word/2018/wordml" xmlns:w16sdtdh="http://schemas.microsoft.com/office/word/2020/wordml/sdtdatahash" xmlns:w16se="http://schemas.microsoft.com/office/word/2015/wordml/symex" xmlns:wpg="http://schemas.microsoft.com/office/word/2010/wordprocessingGroup" xmlns:wpi="http://schemas.microsoft.com/office/word/2010/wordprocessingInk" xmlns:wne="http://schemas.microsoft.com/office/word/2006/wordml" xmlns:wps="http://schemas.microsoft.com/office/word/2010/wordprocessingShape" mc:Ignorable="w14 w15 w16se w16cid w16 w16cex w16sdtdh wp14">
+<w:ftr xmlns:wpc="http://schemas.microsoft.com/office/word/2010/wordprocessingCanvas" xmlns:cx="http://schemas.microsoft.com/office/drawing/2014/chartex" xmlns:cx1="http://schemas.microsoft.com/office/drawing/2015/9/8/chartex" xmlns:cx2="http://schemas.microsoft.com/office/drawing/2015/10/21/chartex" xmlns:cx3="http://schemas.microsoft.com/office/drawing/2016/5/9/chartex" xmlns:cx4="http://schemas.microsoft.com/office/drawing/2016/5/10/chartex" xmlns:cx5="http://schemas.microsoft.com/office/drawing/2016/5/11/chartex" xmlns:cx6="http://schemas.microsoft.com/office/drawing/2016/5/12/chartex" xmlns:cx7="http://schemas.microsoft.com/office/drawing/2016/5/13/chartex" xmlns:cx8="http://schemas.microsoft.com/office/drawing/2016/5/14/chartex" xmlns:mc="http://schemas.openxmlformats.org/markup-compatibility/2006" xmlns:aink="http://schemas.microsoft.com/office/drawing/2016/ink" xmlns:am3d="http://schemas.microsoft.com/office/drawing/2017/model3d" xmlns:o="urn:schemas-microsoft-com:office:office" xmlns:oel="http://schemas.microsoft.com/office/2019/extlst" xmlns:r="http://schemas.openxmlformats.org/officeDocument/2006/relationships" xmlns:m="http://schemas.openxmlformats.org/officeDocument/2006/math" xmlns:v="urn:schemas-microsoft-com:vml" xmlns:wp14="http://schemas.microsoft.com/office/word/2010/wordprocessingDrawing" xmlns:wp="http://schemas.openxmlformats.org/drawingml/2006/wordprocessingDrawing" xmlns:w10="urn:schemas-microsoft-com:office:word" xmlns:w="http://schemas.openxmlformats.org/wordprocessingml/2006/main" xmlns:w14="http://schemas.microsoft.com/office/word/2010/wordml" xmlns:w15="http://schemas.microsoft.com/office/word/2012/wordml" xmlns:w16cex="http://schemas.microsoft.com/office/word/2018/wordml/cex" xmlns:w16cid="http://schemas.microsoft.com/office/word/2016/wordml/cid" xmlns:w16="http://schemas.microsoft.com/office/word/2018/wordml" xmlns:w16sdtdh="http://schemas.microsoft.com/office/word/2020/wordml/sdtdatahash" xmlns:w16se="http://schemas.microsoft.com/office/word/2015/wordml/symex" xmlns:wpg="http://schemas.microsoft.com/office/word/2010/wordprocessingGroup" xmlns:wpi="http://schemas.microsoft.com/office/word/2010/wordprocessingInk" xmlns:wne="http://schemas.microsoft.com/office/word/2006/wordml" xmlns:wps="http://schemas.microsoft.com/office/word/2010/wordprocessingShape" mc:Ignorable="w14 w15 w16se w16cid w16 w16cex w16sdtdh wp14">
   <w:p>
     <w:pPr>
       <w:pStyle w:val="Pieddepage"/>
@@ -5650,7 +5650,7 @@
 </file>
 
 <file path=word/footer2.xml><?xml version="1.0" encoding="utf-8"?>
-<w:ftr xmlns:wpc="http://schemas.microsoft.com/office/word/2010/wordprocessingCanvas" xmlns:cx="http://schemas.microsoft.com/office/drawing/2014/chartex" xmlns:cx1="http://schemas.microsoft.com/office/drawing/2015/9/8/chartex" xmlns:cx2="http://schemas.microsoft.com/office/drawing/2015/10/21/chartex" xmlns:cx3="http://schemas.microsoft.com/office/drawing/2016/5/9/chartex" xmlns:cx4="http://schemas.microsoft.com/office/drawing/2016/5/10/chartex" xmlns:cx5="http://schemas.microsoft.com/office/drawing/2016/5/11/chartex" xmlns:cx6="http://schemas.microsoft.com/office/drawing/2016/5/12/chartex" xmlns:cx7="http://schemas.microsoft.com/office/drawing/2016/5/13/chartex" xmlns:cx8="http://schemas.microsoft.com/office/drawing/2016/5/14/chartex" xmlns:mc="http://schemas.openxmlformats.org/markup-compatibility/2006" xmlns:aink="http://schemas.microsoft.com/office/drawing/2016/ink" xmlns:am3d="http://schemas.microsoft.com/office/drawing/2017/model3d" xmlns:o="urn:schemas-microsoft-com:office:office" xmlns:r="http://schemas.openxmlformats.org/officeDocument/2006/relationships" xmlns:m="http://schemas.openxmlformats.org/officeDocument/2006/math" xmlns:v="urn:schemas-microsoft-com:vml" xmlns:wp14="http://schemas.microsoft.com/office/word/2010/wordprocessingDrawing" xmlns:wp="http://schemas.openxmlformats.org/drawingml/2006/wordprocessingDrawing" xmlns:w10="urn:schemas-microsoft-com:office:word" xmlns:w="http://schemas.openxmlformats.org/wordprocessingml/2006/main" xmlns:w14="http://schemas.microsoft.com/office/word/2010/wordml" xmlns:w15="http://schemas.microsoft.com/office/word/2012/wordml" xmlns:w16cex="http://schemas.microsoft.com/office/word/2018/wordml/cex" xmlns:w16cid="http://schemas.microsoft.com/office/word/2016/wordml/cid" xmlns:w16="http://schemas.microsoft.com/office/word/2018/wordml" xmlns:w16sdtdh="http://schemas.microsoft.com/office/word/2020/wordml/sdtdatahash" xmlns:w16se="http://schemas.microsoft.com/office/word/2015/wordml/symex" xmlns:wpg="http://schemas.microsoft.com/office/word/2010/wordprocessingGroup" xmlns:wpi="http://schemas.microsoft.com/office/word/2010/wordprocessingInk" xmlns:wne="http://schemas.microsoft.com/office/word/2006/wordml" xmlns:wps="http://schemas.microsoft.com/office/word/2010/wordprocessingShape" mc:Ignorable="w14 w15 w16se w16cid w16 w16cex w16sdtdh wp14">
+<w:ftr xmlns:wpc="http://schemas.microsoft.com/office/word/2010/wordprocessingCanvas" xmlns:cx="http://schemas.microsoft.com/office/drawing/2014/chartex" xmlns:cx1="http://schemas.microsoft.com/office/drawing/2015/9/8/chartex" xmlns:cx2="http://schemas.microsoft.com/office/drawing/2015/10/21/chartex" xmlns:cx3="http://schemas.microsoft.com/office/drawing/2016/5/9/chartex" xmlns:cx4="http://schemas.microsoft.com/office/drawing/2016/5/10/chartex" xmlns:cx5="http://schemas.microsoft.com/office/drawing/2016/5/11/chartex" xmlns:cx6="http://schemas.microsoft.com/office/drawing/2016/5/12/chartex" xmlns:cx7="http://schemas.microsoft.com/office/drawing/2016/5/13/chartex" xmlns:cx8="http://schemas.microsoft.com/office/drawing/2016/5/14/chartex" xmlns:mc="http://schemas.openxmlformats.org/markup-compatibility/2006" xmlns:aink="http://schemas.microsoft.com/office/drawing/2016/ink" xmlns:am3d="http://schemas.microsoft.com/office/drawing/2017/model3d" xmlns:o="urn:schemas-microsoft-com:office:office" xmlns:oel="http://schemas.microsoft.com/office/2019/extlst" xmlns:r="http://schemas.openxmlformats.org/officeDocument/2006/relationships" xmlns:m="http://schemas.openxmlformats.org/officeDocument/2006/math" xmlns:v="urn:schemas-microsoft-com:vml" xmlns:wp14="http://schemas.microsoft.com/office/word/2010/wordprocessingDrawing" xmlns:wp="http://schemas.openxmlformats.org/drawingml/2006/wordprocessingDrawing" xmlns:w10="urn:schemas-microsoft-com:office:word" xmlns:w="http://schemas.openxmlformats.org/wordprocessingml/2006/main" xmlns:w14="http://schemas.microsoft.com/office/word/2010/wordml" xmlns:w15="http://schemas.microsoft.com/office/word/2012/wordml" xmlns:w16cex="http://schemas.microsoft.com/office/word/2018/wordml/cex" xmlns:w16cid="http://schemas.microsoft.com/office/word/2016/wordml/cid" xmlns:w16="http://schemas.microsoft.com/office/word/2018/wordml" xmlns:w16sdtdh="http://schemas.microsoft.com/office/word/2020/wordml/sdtdatahash" xmlns:w16se="http://schemas.microsoft.com/office/word/2015/wordml/symex" xmlns:wpg="http://schemas.microsoft.com/office/word/2010/wordprocessingGroup" xmlns:wpi="http://schemas.microsoft.com/office/word/2010/wordprocessingInk" xmlns:wne="http://schemas.microsoft.com/office/word/2006/wordml" xmlns:wps="http://schemas.microsoft.com/office/word/2010/wordprocessingShape" mc:Ignorable="w14 w15 w16se w16cid w16 w16cex w16sdtdh wp14">
   <w:p>
     <w:pPr>
       <w:pStyle w:val="Pieddepage"/>
@@ -5850,7 +5850,7 @@
 </file>
 
 <file path=word/footnotes.xml><?xml version="1.0" encoding="utf-8"?>
-<w:footnotes xmlns:wpc="http://schemas.microsoft.com/office/word/2010/wordprocessingCanvas" xmlns:cx="http://schemas.microsoft.com/office/drawing/2014/chartex" xmlns:cx1="http://schemas.microsoft.com/office/drawing/2015/9/8/chartex" xmlns:cx2="http://schemas.microsoft.com/office/drawing/2015/10/21/chartex" xmlns:cx3="http://schemas.microsoft.com/office/drawing/2016/5/9/chartex" xmlns:cx4="http://schemas.microsoft.com/office/drawing/2016/5/10/chartex" xmlns:cx5="http://schemas.microsoft.com/office/drawing/2016/5/11/chartex" xmlns:cx6="http://schemas.microsoft.com/office/drawing/2016/5/12/chartex" xmlns:cx7="http://schemas.microsoft.com/office/drawing/2016/5/13/chartex" xmlns:cx8="http://schemas.microsoft.com/office/drawing/2016/5/14/chartex" xmlns:mc="http://schemas.openxmlformats.org/markup-compatibility/2006" xmlns:aink="http://schemas.microsoft.com/office/drawing/2016/ink" xmlns:am3d="http://schemas.microsoft.com/office/drawing/2017/model3d" xmlns:o="urn:schemas-microsoft-com:office:office" xmlns:r="http://schemas.openxmlformats.org/officeDocument/2006/relationships" xmlns:m="http://schemas.openxmlformats.org/officeDocument/2006/math" xmlns:v="urn:schemas-microsoft-com:vml" xmlns:wp14="http://schemas.microsoft.com/office/word/2010/wordprocessingDrawing" xmlns:wp="http://schemas.openxmlformats.org/drawingml/2006/wordprocessingDrawing" xmlns:w10="urn:schemas-microsoft-com:office:word" xmlns:w="http://schemas.openxmlformats.org/wordprocessingml/2006/main" xmlns:w14="http://schemas.microsoft.com/office/word/2010/wordml" xmlns:w15="http://schemas.microsoft.com/office/word/2012/wordml" xmlns:w16cex="http://schemas.microsoft.com/office/word/2018/wordml/cex" xmlns:w16cid="http://schemas.microsoft.com/office/word/2016/wordml/cid" xmlns:w16="http://schemas.microsoft.com/office/word/2018/wordml" xmlns:w16sdtdh="http://schemas.microsoft.com/office/word/2020/wordml/sdtdatahash" xmlns:w16se="http://schemas.microsoft.com/office/word/2015/wordml/symex" xmlns:wpg="http://schemas.microsoft.com/office/word/2010/wordprocessingGroup" xmlns:wpi="http://schemas.microsoft.com/office/word/2010/wordprocessingInk" xmlns:wne="http://schemas.microsoft.com/office/word/2006/wordml" xmlns:wps="http://schemas.microsoft.com/office/word/2010/wordprocessingShape" mc:Ignorable="w14 w15 w16se w16cid w16 w16cex w16sdtdh wp14">
+<w:footnotes xmlns:wpc="http://schemas.microsoft.com/office/word/2010/wordprocessingCanvas" xmlns:cx="http://schemas.microsoft.com/office/drawing/2014/chartex" xmlns:cx1="http://schemas.microsoft.com/office/drawing/2015/9/8/chartex" xmlns:cx2="http://schemas.microsoft.com/office/drawing/2015/10/21/chartex" xmlns:cx3="http://schemas.microsoft.com/office/drawing/2016/5/9/chartex" xmlns:cx4="http://schemas.microsoft.com/office/drawing/2016/5/10/chartex" xmlns:cx5="http://schemas.microsoft.com/office/drawing/2016/5/11/chartex" xmlns:cx6="http://schemas.microsoft.com/office/drawing/2016/5/12/chartex" xmlns:cx7="http://schemas.microsoft.com/office/drawing/2016/5/13/chartex" xmlns:cx8="http://schemas.microsoft.com/office/drawing/2016/5/14/chartex" xmlns:mc="http://schemas.openxmlformats.org/markup-compatibility/2006" xmlns:aink="http://schemas.microsoft.com/office/drawing/2016/ink" xmlns:am3d="http://schemas.microsoft.com/office/drawing/2017/model3d" xmlns:o="urn:schemas-microsoft-com:office:office" xmlns:oel="http://schemas.microsoft.com/office/2019/extlst" xmlns:r="http://schemas.openxmlformats.org/officeDocument/2006/relationships" xmlns:m="http://schemas.openxmlformats.org/officeDocument/2006/math" xmlns:v="urn:schemas-microsoft-com:vml" xmlns:wp14="http://schemas.microsoft.com/office/word/2010/wordprocessingDrawing" xmlns:wp="http://schemas.openxmlformats.org/drawingml/2006/wordprocessingDrawing" xmlns:w10="urn:schemas-microsoft-com:office:word" xmlns:w="http://schemas.openxmlformats.org/wordprocessingml/2006/main" xmlns:w14="http://schemas.microsoft.com/office/word/2010/wordml" xmlns:w15="http://schemas.microsoft.com/office/word/2012/wordml" xmlns:w16cex="http://schemas.microsoft.com/office/word/2018/wordml/cex" xmlns:w16cid="http://schemas.microsoft.com/office/word/2016/wordml/cid" xmlns:w16="http://schemas.microsoft.com/office/word/2018/wordml" xmlns:w16sdtdh="http://schemas.microsoft.com/office/word/2020/wordml/sdtdatahash" xmlns:w16se="http://schemas.microsoft.com/office/word/2015/wordml/symex" xmlns:wpg="http://schemas.microsoft.com/office/word/2010/wordprocessingGroup" xmlns:wpi="http://schemas.microsoft.com/office/word/2010/wordprocessingInk" xmlns:wne="http://schemas.microsoft.com/office/word/2006/wordml" xmlns:wps="http://schemas.microsoft.com/office/word/2010/wordprocessingShape" mc:Ignorable="w14 w15 w16se w16cid w16 w16cex w16sdtdh wp14">
   <w:footnote w:type="separator" w:id="-1">
     <w:p>
       <w:pPr>
@@ -5875,7 +5875,7 @@
 </file>
 
 <file path=word/header1.xml><?xml version="1.0" encoding="utf-8"?>
-<w:hdr xmlns:wpc="http://schemas.microsoft.com/office/word/2010/wordprocessingCanvas" xmlns:cx="http://schemas.microsoft.com/office/drawing/2014/chartex" xmlns:cx1="http://schemas.microsoft.com/office/drawing/2015/9/8/chartex" xmlns:cx2="http://schemas.microsoft.com/office/drawing/2015/10/21/chartex" xmlns:cx3="http://schemas.microsoft.com/office/drawing/2016/5/9/chartex" xmlns:cx4="http://schemas.microsoft.com/office/drawing/2016/5/10/chartex" xmlns:cx5="http://schemas.microsoft.com/office/drawing/2016/5/11/chartex" xmlns:cx6="http://schemas.microsoft.com/office/drawing/2016/5/12/chartex" xmlns:cx7="http://schemas.microsoft.com/office/drawing/2016/5/13/chartex" xmlns:cx8="http://schemas.microsoft.com/office/drawing/2016/5/14/chartex" xmlns:mc="http://schemas.openxmlformats.org/markup-compatibility/2006" xmlns:aink="http://schemas.microsoft.com/office/drawing/2016/ink" xmlns:am3d="http://schemas.microsoft.com/office/drawing/2017/model3d" xmlns:o="urn:schemas-microsoft-com:office:office" xmlns:r="http://schemas.openxmlformats.org/officeDocument/2006/relationships" xmlns:m="http://schemas.openxmlformats.org/officeDocument/2006/math" xmlns:v="urn:schemas-microsoft-com:vml" xmlns:wp14="http://schemas.microsoft.com/office/word/2010/wordprocessingDrawing" xmlns:wp="http://schemas.openxmlformats.org/drawingml/2006/wordprocessingDrawing" xmlns:w10="urn:schemas-microsoft-com:office:word" xmlns:w="http://schemas.openxmlformats.org/wordprocessingml/2006/main" xmlns:w14="http://schemas.microsoft.com/office/word/2010/wordml" xmlns:w15="http://schemas.microsoft.com/office/word/2012/wordml" xmlns:w16cex="http://schemas.microsoft.com/office/word/2018/wordml/cex" xmlns:w16cid="http://schemas.microsoft.com/office/word/2016/wordml/cid" xmlns:w16="http://schemas.microsoft.com/office/word/2018/wordml" xmlns:w16sdtdh="http://schemas.microsoft.com/office/word/2020/wordml/sdtdatahash" xmlns:w16se="http://schemas.microsoft.com/office/word/2015/wordml/symex" xmlns:wpg="http://schemas.microsoft.com/office/word/2010/wordprocessingGroup" xmlns:wpi="http://schemas.microsoft.com/office/word/2010/wordprocessingInk" xmlns:wne="http://schemas.microsoft.com/office/word/2006/wordml" xmlns:wps="http://schemas.microsoft.com/office/word/2010/wordprocessingShape" mc:Ignorable="w14 w15 w16se w16cid w16 w16cex w16sdtdh wp14">
+<w:hdr xmlns:wpc="http://schemas.microsoft.com/office/word/2010/wordprocessingCanvas" xmlns:cx="http://schemas.microsoft.com/office/drawing/2014/chartex" xmlns:cx1="http://schemas.microsoft.com/office/drawing/2015/9/8/chartex" xmlns:cx2="http://schemas.microsoft.com/office/drawing/2015/10/21/chartex" xmlns:cx3="http://schemas.microsoft.com/office/drawing/2016/5/9/chartex" xmlns:cx4="http://schemas.microsoft.com/office/drawing/2016/5/10/chartex" xmlns:cx5="http://schemas.microsoft.com/office/drawing/2016/5/11/chartex" xmlns:cx6="http://schemas.microsoft.com/office/drawing/2016/5/12/chartex" xmlns:cx7="http://schemas.microsoft.com/office/drawing/2016/5/13/chartex" xmlns:cx8="http://schemas.microsoft.com/office/drawing/2016/5/14/chartex" xmlns:mc="http://schemas.openxmlformats.org/markup-compatibility/2006" xmlns:aink="http://schemas.microsoft.com/office/drawing/2016/ink" xmlns:am3d="http://schemas.microsoft.com/office/drawing/2017/model3d" xmlns:o="urn:schemas-microsoft-com:office:office" xmlns:oel="http://schemas.microsoft.com/office/2019/extlst" xmlns:r="http://schemas.openxmlformats.org/officeDocument/2006/relationships" xmlns:m="http://schemas.openxmlformats.org/officeDocument/2006/math" xmlns:v="urn:schemas-microsoft-com:vml" xmlns:wp14="http://schemas.microsoft.com/office/word/2010/wordprocessingDrawing" xmlns:wp="http://schemas.openxmlformats.org/drawingml/2006/wordprocessingDrawing" xmlns:w10="urn:schemas-microsoft-com:office:word" xmlns:w="http://schemas.openxmlformats.org/wordprocessingml/2006/main" xmlns:w14="http://schemas.microsoft.com/office/word/2010/wordml" xmlns:w15="http://schemas.microsoft.com/office/word/2012/wordml" xmlns:w16cex="http://schemas.microsoft.com/office/word/2018/wordml/cex" xmlns:w16cid="http://schemas.microsoft.com/office/word/2016/wordml/cid" xmlns:w16="http://schemas.microsoft.com/office/word/2018/wordml" xmlns:w16sdtdh="http://schemas.microsoft.com/office/word/2020/wordml/sdtdatahash" xmlns:w16se="http://schemas.microsoft.com/office/word/2015/wordml/symex" xmlns:wpg="http://schemas.microsoft.com/office/word/2010/wordprocessingGroup" xmlns:wpi="http://schemas.microsoft.com/office/word/2010/wordprocessingInk" xmlns:wne="http://schemas.microsoft.com/office/word/2006/wordml" xmlns:wps="http://schemas.microsoft.com/office/word/2010/wordprocessingShape" mc:Ignorable="w14 w15 w16se w16cid w16 w16cex w16sdtdh wp14">
   <w:sdt>
     <w:sdtPr>
       <w:id w:val="55213476"/>
@@ -5884,7 +5884,6 @@
         <w:docPartUnique/>
       </w:docPartObj>
     </w:sdtPr>
-    <w:sdtEndPr/>
     <w:sdtContent>
       <w:p>
         <w:pPr>
@@ -5897,7 +5896,7 @@
 </file>
 
 <file path=word/header2.xml><?xml version="1.0" encoding="utf-8"?>
-<w:hdr xmlns:wpc="http://schemas.microsoft.com/office/word/2010/wordprocessingCanvas" xmlns:cx="http://schemas.microsoft.com/office/drawing/2014/chartex" xmlns:cx1="http://schemas.microsoft.com/office/drawing/2015/9/8/chartex" xmlns:cx2="http://schemas.microsoft.com/office/drawing/2015/10/21/chartex" xmlns:cx3="http://schemas.microsoft.com/office/drawing/2016/5/9/chartex" xmlns:cx4="http://schemas.microsoft.com/office/drawing/2016/5/10/chartex" xmlns:cx5="http://schemas.microsoft.com/office/drawing/2016/5/11/chartex" xmlns:cx6="http://schemas.microsoft.com/office/drawing/2016/5/12/chartex" xmlns:cx7="http://schemas.microsoft.com/office/drawing/2016/5/13/chartex" xmlns:cx8="http://schemas.microsoft.com/office/drawing/2016/5/14/chartex" xmlns:mc="http://schemas.openxmlformats.org/markup-compatibility/2006" xmlns:aink="http://schemas.microsoft.com/office/drawing/2016/ink" xmlns:am3d="http://schemas.microsoft.com/office/drawing/2017/model3d" xmlns:o="urn:schemas-microsoft-com:office:office" xmlns:r="http://schemas.openxmlformats.org/officeDocument/2006/relationships" xmlns:m="http://schemas.openxmlformats.org/officeDocument/2006/math" xmlns:v="urn:schemas-microsoft-com:vml" xmlns:wp14="http://schemas.microsoft.com/office/word/2010/wordprocessingDrawing" xmlns:wp="http://schemas.openxmlformats.org/drawingml/2006/wordprocessingDrawing" xmlns:w10="urn:schemas-microsoft-com:office:word" xmlns:w="http://schemas.openxmlformats.org/wordprocessingml/2006/main" xmlns:w14="http://schemas.microsoft.com/office/word/2010/wordml" xmlns:w15="http://schemas.microsoft.com/office/word/2012/wordml" xmlns:w16cex="http://schemas.microsoft.com/office/word/2018/wordml/cex" xmlns:w16cid="http://schemas.microsoft.com/office/word/2016/wordml/cid" xmlns:w16="http://schemas.microsoft.com/office/word/2018/wordml" xmlns:w16sdtdh="http://schemas.microsoft.com/office/word/2020/wordml/sdtdatahash" xmlns:w16se="http://schemas.microsoft.com/office/word/2015/wordml/symex" xmlns:wpg="http://schemas.microsoft.com/office/word/2010/wordprocessingGroup" xmlns:wpi="http://schemas.microsoft.com/office/word/2010/wordprocessingInk" xmlns:wne="http://schemas.microsoft.com/office/word/2006/wordml" xmlns:wps="http://schemas.microsoft.com/office/word/2010/wordprocessingShape" mc:Ignorable="w14 w15 w16se w16cid w16 w16cex w16sdtdh wp14">
+<w:hdr xmlns:wpc="http://schemas.microsoft.com/office/word/2010/wordprocessingCanvas" xmlns:cx="http://schemas.microsoft.com/office/drawing/2014/chartex" xmlns:cx1="http://schemas.microsoft.com/office/drawing/2015/9/8/chartex" xmlns:cx2="http://schemas.microsoft.com/office/drawing/2015/10/21/chartex" xmlns:cx3="http://schemas.microsoft.com/office/drawing/2016/5/9/chartex" xmlns:cx4="http://schemas.microsoft.com/office/drawing/2016/5/10/chartex" xmlns:cx5="http://schemas.microsoft.com/office/drawing/2016/5/11/chartex" xmlns:cx6="http://schemas.microsoft.com/office/drawing/2016/5/12/chartex" xmlns:cx7="http://schemas.microsoft.com/office/drawing/2016/5/13/chartex" xmlns:cx8="http://schemas.microsoft.com/office/drawing/2016/5/14/chartex" xmlns:mc="http://schemas.openxmlformats.org/markup-compatibility/2006" xmlns:aink="http://schemas.microsoft.com/office/drawing/2016/ink" xmlns:am3d="http://schemas.microsoft.com/office/drawing/2017/model3d" xmlns:o="urn:schemas-microsoft-com:office:office" xmlns:oel="http://schemas.microsoft.com/office/2019/extlst" xmlns:r="http://schemas.openxmlformats.org/officeDocument/2006/relationships" xmlns:m="http://schemas.openxmlformats.org/officeDocument/2006/math" xmlns:v="urn:schemas-microsoft-com:vml" xmlns:wp14="http://schemas.microsoft.com/office/word/2010/wordprocessingDrawing" xmlns:wp="http://schemas.openxmlformats.org/drawingml/2006/wordprocessingDrawing" xmlns:w10="urn:schemas-microsoft-com:office:word" xmlns:w="http://schemas.openxmlformats.org/wordprocessingml/2006/main" xmlns:w14="http://schemas.microsoft.com/office/word/2010/wordml" xmlns:w15="http://schemas.microsoft.com/office/word/2012/wordml" xmlns:w16cex="http://schemas.microsoft.com/office/word/2018/wordml/cex" xmlns:w16cid="http://schemas.microsoft.com/office/word/2016/wordml/cid" xmlns:w16="http://schemas.microsoft.com/office/word/2018/wordml" xmlns:w16sdtdh="http://schemas.microsoft.com/office/word/2020/wordml/sdtdatahash" xmlns:w16se="http://schemas.microsoft.com/office/word/2015/wordml/symex" xmlns:wpg="http://schemas.microsoft.com/office/word/2010/wordprocessingGroup" xmlns:wpi="http://schemas.microsoft.com/office/word/2010/wordprocessingInk" xmlns:wne="http://schemas.microsoft.com/office/word/2006/wordml" xmlns:wps="http://schemas.microsoft.com/office/word/2010/wordprocessingShape" mc:Ignorable="w14 w15 w16se w16cid w16 w16cex w16sdtdh wp14">
   <w:tbl>
     <w:tblPr>
       <w:tblW w:w="0" w:type="auto"/>
@@ -5978,7 +5977,6 @@
               <w:dataBinding w:prefixMappings="xmlns:ns0='http://schemas.openxmlformats.org/package/2006/metadata/core-properties' xmlns:ns1='http://purl.org/dc/elements/1.1/'" w:xpath="/ns0:coreProperties[1]/ns1:title[1]" w:storeItemID="{6C3C8BC8-F283-45AE-878A-BAB7291924A1}"/>
               <w:text/>
             </w:sdtPr>
-            <w:sdtEndPr/>
             <w:sdtContent>
               <w:r>
                 <w:rPr>
@@ -6007,7 +6005,7 @@
 </file>
 
 <file path=word/header3.xml><?xml version="1.0" encoding="utf-8"?>
-<w:hdr xmlns:wpc="http://schemas.microsoft.com/office/word/2010/wordprocessingCanvas" xmlns:cx="http://schemas.microsoft.com/office/drawing/2014/chartex" xmlns:cx1="http://schemas.microsoft.com/office/drawing/2015/9/8/chartex" xmlns:cx2="http://schemas.microsoft.com/office/drawing/2015/10/21/chartex" xmlns:cx3="http://schemas.microsoft.com/office/drawing/2016/5/9/chartex" xmlns:cx4="http://schemas.microsoft.com/office/drawing/2016/5/10/chartex" xmlns:cx5="http://schemas.microsoft.com/office/drawing/2016/5/11/chartex" xmlns:cx6="http://schemas.microsoft.com/office/drawing/2016/5/12/chartex" xmlns:cx7="http://schemas.microsoft.com/office/drawing/2016/5/13/chartex" xmlns:cx8="http://schemas.microsoft.com/office/drawing/2016/5/14/chartex" xmlns:mc="http://schemas.openxmlformats.org/markup-compatibility/2006" xmlns:aink="http://schemas.microsoft.com/office/drawing/2016/ink" xmlns:am3d="http://schemas.microsoft.com/office/drawing/2017/model3d" xmlns:o="urn:schemas-microsoft-com:office:office" xmlns:r="http://schemas.openxmlformats.org/officeDocument/2006/relationships" xmlns:m="http://schemas.openxmlformats.org/officeDocument/2006/math" xmlns:v="urn:schemas-microsoft-com:vml" xmlns:wp14="http://schemas.microsoft.com/office/word/2010/wordprocessingDrawing" xmlns:wp="http://schemas.openxmlformats.org/drawingml/2006/wordprocessingDrawing" xmlns:w10="urn:schemas-microsoft-com:office:word" xmlns:w="http://schemas.openxmlformats.org/wordprocessingml/2006/main" xmlns:w14="http://schemas.microsoft.com/office/word/2010/wordml" xmlns:w15="http://schemas.microsoft.com/office/word/2012/wordml" xmlns:w16cex="http://schemas.microsoft.com/office/word/2018/wordml/cex" xmlns:w16cid="http://schemas.microsoft.com/office/word/2016/wordml/cid" xmlns:w16="http://schemas.microsoft.com/office/word/2018/wordml" xmlns:w16sdtdh="http://schemas.microsoft.com/office/word/2020/wordml/sdtdatahash" xmlns:w16se="http://schemas.microsoft.com/office/word/2015/wordml/symex" xmlns:wpg="http://schemas.microsoft.com/office/word/2010/wordprocessingGroup" xmlns:wpi="http://schemas.microsoft.com/office/word/2010/wordprocessingInk" xmlns:wne="http://schemas.microsoft.com/office/word/2006/wordml" xmlns:wps="http://schemas.microsoft.com/office/word/2010/wordprocessingShape" mc:Ignorable="w14 w15 w16se w16cid w16 w16cex w16sdtdh wp14">
+<w:hdr xmlns:wpc="http://schemas.microsoft.com/office/word/2010/wordprocessingCanvas" xmlns:cx="http://schemas.microsoft.com/office/drawing/2014/chartex" xmlns:cx1="http://schemas.microsoft.com/office/drawing/2015/9/8/chartex" xmlns:cx2="http://schemas.microsoft.com/office/drawing/2015/10/21/chartex" xmlns:cx3="http://schemas.microsoft.com/office/drawing/2016/5/9/chartex" xmlns:cx4="http://schemas.microsoft.com/office/drawing/2016/5/10/chartex" xmlns:cx5="http://schemas.microsoft.com/office/drawing/2016/5/11/chartex" xmlns:cx6="http://schemas.microsoft.com/office/drawing/2016/5/12/chartex" xmlns:cx7="http://schemas.microsoft.com/office/drawing/2016/5/13/chartex" xmlns:cx8="http://schemas.microsoft.com/office/drawing/2016/5/14/chartex" xmlns:mc="http://schemas.openxmlformats.org/markup-compatibility/2006" xmlns:aink="http://schemas.microsoft.com/office/drawing/2016/ink" xmlns:am3d="http://schemas.microsoft.com/office/drawing/2017/model3d" xmlns:o="urn:schemas-microsoft-com:office:office" xmlns:oel="http://schemas.microsoft.com/office/2019/extlst" xmlns:r="http://schemas.openxmlformats.org/officeDocument/2006/relationships" xmlns:m="http://schemas.openxmlformats.org/officeDocument/2006/math" xmlns:v="urn:schemas-microsoft-com:vml" xmlns:wp14="http://schemas.microsoft.com/office/word/2010/wordprocessingDrawing" xmlns:wp="http://schemas.openxmlformats.org/drawingml/2006/wordprocessingDrawing" xmlns:w10="urn:schemas-microsoft-com:office:word" xmlns:w="http://schemas.openxmlformats.org/wordprocessingml/2006/main" xmlns:w14="http://schemas.microsoft.com/office/word/2010/wordml" xmlns:w15="http://schemas.microsoft.com/office/word/2012/wordml" xmlns:w16cex="http://schemas.microsoft.com/office/word/2018/wordml/cex" xmlns:w16cid="http://schemas.microsoft.com/office/word/2016/wordml/cid" xmlns:w16="http://schemas.microsoft.com/office/word/2018/wordml" xmlns:w16sdtdh="http://schemas.microsoft.com/office/word/2020/wordml/sdtdatahash" xmlns:w16se="http://schemas.microsoft.com/office/word/2015/wordml/symex" xmlns:wpg="http://schemas.microsoft.com/office/word/2010/wordprocessingGroup" xmlns:wpi="http://schemas.microsoft.com/office/word/2010/wordprocessingInk" xmlns:wne="http://schemas.microsoft.com/office/word/2006/wordml" xmlns:wps="http://schemas.microsoft.com/office/word/2010/wordprocessingShape" mc:Ignorable="w14 w15 w16se w16cid w16 w16cex w16sdtdh wp14">
   <w:sdt>
     <w:sdtPr>
       <w:rPr>
@@ -6020,7 +6018,6 @@
         <w:docPartUnique/>
       </w:docPartObj>
     </w:sdtPr>
-    <w:sdtEndPr/>
     <w:sdtContent>
       <w:p>
         <w:pPr>
@@ -6229,7 +6226,7 @@
 </file>
 
 <file path=word/numbering.xml><?xml version="1.0" encoding="utf-8"?>
-<w:numbering xmlns:wpc="http://schemas.microsoft.com/office/word/2010/wordprocessingCanvas" xmlns:cx="http://schemas.microsoft.com/office/drawing/2014/chartex" xmlns:cx1="http://schemas.microsoft.com/office/drawing/2015/9/8/chartex" xmlns:cx2="http://schemas.microsoft.com/office/drawing/2015/10/21/chartex" xmlns:cx3="http://schemas.microsoft.com/office/drawing/2016/5/9/chartex" xmlns:cx4="http://schemas.microsoft.com/office/drawing/2016/5/10/chartex" xmlns:cx5="http://schemas.microsoft.com/office/drawing/2016/5/11/chartex" xmlns:cx6="http://schemas.microsoft.com/office/drawing/2016/5/12/chartex" xmlns:cx7="http://schemas.microsoft.com/office/drawing/2016/5/13/chartex" xmlns:cx8="http://schemas.microsoft.com/office/drawing/2016/5/14/chartex" xmlns:mc="http://schemas.openxmlformats.org/markup-compatibility/2006" xmlns:aink="http://schemas.microsoft.com/office/drawing/2016/ink" xmlns:am3d="http://schemas.microsoft.com/office/drawing/2017/model3d" xmlns:o="urn:schemas-microsoft-com:office:office" xmlns:r="http://schemas.openxmlformats.org/officeDocument/2006/relationships" xmlns:m="http://schemas.openxmlformats.org/officeDocument/2006/math" xmlns:v="urn:schemas-microsoft-com:vml" xmlns:wp14="http://schemas.microsoft.com/office/word/2010/wordprocessingDrawing" xmlns:wp="http://schemas.openxmlformats.org/drawingml/2006/wordprocessingDrawing" xmlns:w10="urn:schemas-microsoft-com:office:word" xmlns:w="http://schemas.openxmlformats.org/wordprocessingml/2006/main" xmlns:w14="http://schemas.microsoft.com/office/word/2010/wordml" xmlns:w15="http://schemas.microsoft.com/office/word/2012/wordml" xmlns:w16cex="http://schemas.microsoft.com/office/word/2018/wordml/cex" xmlns:w16cid="http://schemas.microsoft.com/office/word/2016/wordml/cid" xmlns:w16="http://schemas.microsoft.com/office/word/2018/wordml" xmlns:w16sdtdh="http://schemas.microsoft.com/office/word/2020/wordml/sdtdatahash" xmlns:w16se="http://schemas.microsoft.com/office/word/2015/wordml/symex" xmlns:wpg="http://schemas.microsoft.com/office/word/2010/wordprocessingGroup" xmlns:wpi="http://schemas.microsoft.com/office/word/2010/wordprocessingInk" xmlns:wne="http://schemas.microsoft.com/office/word/2006/wordml" xmlns:wps="http://schemas.microsoft.com/office/word/2010/wordprocessingShape" mc:Ignorable="w14 w15 w16se w16cid w16 w16cex w16sdtdh wp14">
+<w:numbering xmlns:wpc="http://schemas.microsoft.com/office/word/2010/wordprocessingCanvas" xmlns:cx="http://schemas.microsoft.com/office/drawing/2014/chartex" xmlns:cx1="http://schemas.microsoft.com/office/drawing/2015/9/8/chartex" xmlns:cx2="http://schemas.microsoft.com/office/drawing/2015/10/21/chartex" xmlns:cx3="http://schemas.microsoft.com/office/drawing/2016/5/9/chartex" xmlns:cx4="http://schemas.microsoft.com/office/drawing/2016/5/10/chartex" xmlns:cx5="http://schemas.microsoft.com/office/drawing/2016/5/11/chartex" xmlns:cx6="http://schemas.microsoft.com/office/drawing/2016/5/12/chartex" xmlns:cx7="http://schemas.microsoft.com/office/drawing/2016/5/13/chartex" xmlns:cx8="http://schemas.microsoft.com/office/drawing/2016/5/14/chartex" xmlns:mc="http://schemas.openxmlformats.org/markup-compatibility/2006" xmlns:aink="http://schemas.microsoft.com/office/drawing/2016/ink" xmlns:am3d="http://schemas.microsoft.com/office/drawing/2017/model3d" xmlns:o="urn:schemas-microsoft-com:office:office" xmlns:oel="http://schemas.microsoft.com/office/2019/extlst" xmlns:r="http://schemas.openxmlformats.org/officeDocument/2006/relationships" xmlns:m="http://schemas.openxmlformats.org/officeDocument/2006/math" xmlns:v="urn:schemas-microsoft-com:vml" xmlns:wp14="http://schemas.microsoft.com/office/word/2010/wordprocessingDrawing" xmlns:wp="http://schemas.openxmlformats.org/drawingml/2006/wordprocessingDrawing" xmlns:w10="urn:schemas-microsoft-com:office:word" xmlns:w="http://schemas.openxmlformats.org/wordprocessingml/2006/main" xmlns:w14="http://schemas.microsoft.com/office/word/2010/wordml" xmlns:w15="http://schemas.microsoft.com/office/word/2012/wordml" xmlns:w16cex="http://schemas.microsoft.com/office/word/2018/wordml/cex" xmlns:w16cid="http://schemas.microsoft.com/office/word/2016/wordml/cid" xmlns:w16="http://schemas.microsoft.com/office/word/2018/wordml" xmlns:w16sdtdh="http://schemas.microsoft.com/office/word/2020/wordml/sdtdatahash" xmlns:w16se="http://schemas.microsoft.com/office/word/2015/wordml/symex" xmlns:wpg="http://schemas.microsoft.com/office/word/2010/wordprocessingGroup" xmlns:wpi="http://schemas.microsoft.com/office/word/2010/wordprocessingInk" xmlns:wne="http://schemas.microsoft.com/office/word/2006/wordml" xmlns:wps="http://schemas.microsoft.com/office/word/2010/wordprocessingShape" mc:Ignorable="w14 w15 w16se w16cid w16 w16cex w16sdtdh wp14">
   <w:abstractNum w:abstractNumId="0" w15:restartNumberingAfterBreak="0">
     <w:nsid w:val="02C4443C"/>
     <w:multiLevelType w:val="hybridMultilevel"/>
@@ -9430,91 +9427,91 @@
       </w:pPr>
     </w:lvl>
   </w:abstractNum>
-  <w:num w:numId="1">
+  <w:num w:numId="1" w16cid:durableId="675157061">
     <w:abstractNumId w:val="15"/>
   </w:num>
-  <w:num w:numId="2">
+  <w:num w:numId="2" w16cid:durableId="1295990067">
     <w:abstractNumId w:val="15"/>
     <w:lvlOverride w:ilvl="0">
       <w:startOverride w:val="1"/>
     </w:lvlOverride>
   </w:num>
-  <w:num w:numId="3">
+  <w:num w:numId="3" w16cid:durableId="1150707629">
     <w:abstractNumId w:val="13"/>
   </w:num>
-  <w:num w:numId="4">
+  <w:num w:numId="4" w16cid:durableId="449323789">
     <w:abstractNumId w:val="20"/>
   </w:num>
-  <w:num w:numId="5">
+  <w:num w:numId="5" w16cid:durableId="1534541439">
     <w:abstractNumId w:val="10"/>
   </w:num>
-  <w:num w:numId="6">
+  <w:num w:numId="6" w16cid:durableId="1718040524">
     <w:abstractNumId w:val="0"/>
   </w:num>
-  <w:num w:numId="7">
+  <w:num w:numId="7" w16cid:durableId="337126010">
     <w:abstractNumId w:val="25"/>
   </w:num>
-  <w:num w:numId="8">
+  <w:num w:numId="8" w16cid:durableId="760414793">
     <w:abstractNumId w:val="6"/>
   </w:num>
-  <w:num w:numId="9">
+  <w:num w:numId="9" w16cid:durableId="1929389533">
     <w:abstractNumId w:val="3"/>
   </w:num>
-  <w:num w:numId="10">
+  <w:num w:numId="10" w16cid:durableId="709647817">
     <w:abstractNumId w:val="21"/>
   </w:num>
-  <w:num w:numId="11">
+  <w:num w:numId="11" w16cid:durableId="202013779">
     <w:abstractNumId w:val="2"/>
   </w:num>
-  <w:num w:numId="12">
+  <w:num w:numId="12" w16cid:durableId="1554972934">
     <w:abstractNumId w:val="5"/>
   </w:num>
-  <w:num w:numId="13">
+  <w:num w:numId="13" w16cid:durableId="738482279">
     <w:abstractNumId w:val="12"/>
   </w:num>
-  <w:num w:numId="14">
+  <w:num w:numId="14" w16cid:durableId="1812550114">
     <w:abstractNumId w:val="14"/>
   </w:num>
-  <w:num w:numId="15">
+  <w:num w:numId="15" w16cid:durableId="115763219">
     <w:abstractNumId w:val="23"/>
   </w:num>
-  <w:num w:numId="16">
+  <w:num w:numId="16" w16cid:durableId="1246959576">
     <w:abstractNumId w:val="22"/>
   </w:num>
-  <w:num w:numId="17">
+  <w:num w:numId="17" w16cid:durableId="1778794542">
     <w:abstractNumId w:val="8"/>
   </w:num>
-  <w:num w:numId="18">
+  <w:num w:numId="18" w16cid:durableId="1695493106">
     <w:abstractNumId w:val="16"/>
   </w:num>
-  <w:num w:numId="19">
+  <w:num w:numId="19" w16cid:durableId="1175457693">
     <w:abstractNumId w:val="17"/>
   </w:num>
-  <w:num w:numId="20">
+  <w:num w:numId="20" w16cid:durableId="271867173">
     <w:abstractNumId w:val="24"/>
   </w:num>
-  <w:num w:numId="21">
+  <w:num w:numId="21" w16cid:durableId="1523593647">
     <w:abstractNumId w:val="11"/>
   </w:num>
-  <w:num w:numId="22">
+  <w:num w:numId="22" w16cid:durableId="291593680">
     <w:abstractNumId w:val="18"/>
   </w:num>
-  <w:num w:numId="23">
+  <w:num w:numId="23" w16cid:durableId="1850944381">
     <w:abstractNumId w:val="9"/>
   </w:num>
-  <w:num w:numId="24">
+  <w:num w:numId="24" w16cid:durableId="1532301058">
     <w:abstractNumId w:val="19"/>
   </w:num>
-  <w:num w:numId="25">
+  <w:num w:numId="25" w16cid:durableId="85541561">
     <w:abstractNumId w:val="7"/>
   </w:num>
-  <w:num w:numId="26">
+  <w:num w:numId="26" w16cid:durableId="1641812707">
     <w:abstractNumId w:val="26"/>
   </w:num>
-  <w:num w:numId="27">
+  <w:num w:numId="27" w16cid:durableId="335615745">
     <w:abstractNumId w:val="1"/>
   </w:num>
-  <w:num w:numId="28">
+  <w:num w:numId="28" w16cid:durableId="1996488848">
     <w:abstractNumId w:val="4"/>
   </w:num>
   <w:numIdMacAtCleanup w:val="5"/>

</xml_diff>